<commit_message>
Grasse Use case V2 Payload Refactor
</commit_message>
<xml_diff>
--- a/WasteManagement/GrasseUseCaseDataModel.docx
+++ b/WasteManagement/GrasseUseCaseDataModel.docx
@@ -95,7 +95,21 @@
             <w:tcW w:w="3681" w:type="dxa"/>
           </w:tcPr>
           <w:p>
-            <w:r>
+            <w:pPr>
+              <w:rPr>
+                <w:rFonts w:ascii="CMR12" w:hAnsi="CMR12" w:cs="CMR12"/>
+                <w:sz w:val="24"/>
+                <w:szCs w:val="24"/>
+                <w:lang w:val="en-US"/>
+              </w:rPr>
+            </w:pPr>
+            <w:r>
+              <w:rPr>
+                <w:rFonts w:ascii="CMR12" w:hAnsi="CMR12" w:cs="CMR12"/>
+                <w:sz w:val="24"/>
+                <w:szCs w:val="24"/>
+                <w:lang w:val="en-US"/>
+              </w:rPr>
               <w:t>Site</w:t>
             </w:r>
           </w:p>
@@ -107,6 +121,9 @@
           <w:p>
             <w:pPr>
               <w:rPr>
+                <w:rFonts w:ascii="CMR12" w:hAnsi="CMR12" w:cs="CMR12"/>
+                <w:sz w:val="24"/>
+                <w:szCs w:val="24"/>
                 <w:lang w:val="en-US"/>
               </w:rPr>
             </w:pPr>
@@ -155,8 +172,22 @@
             <w:tcW w:w="3681" w:type="dxa"/>
           </w:tcPr>
           <w:p>
-            <w:proofErr w:type="spellStart"/>
-            <w:r>
+            <w:pPr>
+              <w:rPr>
+                <w:rFonts w:ascii="CMR12" w:hAnsi="CMR12" w:cs="CMR12"/>
+                <w:sz w:val="24"/>
+                <w:szCs w:val="24"/>
+                <w:lang w:val="en-US"/>
+              </w:rPr>
+            </w:pPr>
+            <w:proofErr w:type="spellStart"/>
+            <w:r>
+              <w:rPr>
+                <w:rFonts w:ascii="CMR12" w:hAnsi="CMR12" w:cs="CMR12"/>
+                <w:sz w:val="24"/>
+                <w:szCs w:val="24"/>
+                <w:lang w:val="en-US"/>
+              </w:rPr>
               <w:t>SmartCamera</w:t>
             </w:r>
             <w:proofErr w:type="spellEnd"/>
@@ -172,6 +203,9 @@
               <w:autoSpaceDN w:val="0"/>
               <w:adjustRightInd w:val="0"/>
               <w:rPr>
+                <w:rFonts w:ascii="CMR12" w:hAnsi="CMR12" w:cs="CMR12"/>
+                <w:sz w:val="24"/>
+                <w:szCs w:val="24"/>
                 <w:lang w:val="en-US"/>
               </w:rPr>
             </w:pPr>
@@ -221,6 +255,223 @@
                 <w:lang w:val="en-US"/>
               </w:rPr>
               <w:t>deployed in the Site</w:t>
+            </w:r>
+            <w:r>
+              <w:rPr>
+                <w:rFonts w:ascii="CMR12" w:hAnsi="CMR12" w:cs="CMR12"/>
+                <w:sz w:val="24"/>
+                <w:szCs w:val="24"/>
+                <w:lang w:val="en-US"/>
+              </w:rPr>
+              <w:t>.</w:t>
+            </w:r>
+          </w:p>
+        </w:tc>
+      </w:tr>
+      <w:tr>
+        <w:tc>
+          <w:tcPr>
+            <w:tcW w:w="3681" w:type="dxa"/>
+          </w:tcPr>
+          <w:p>
+            <w:pPr>
+              <w:rPr>
+                <w:rFonts w:ascii="CMR12" w:hAnsi="CMR12" w:cs="CMR12"/>
+                <w:sz w:val="24"/>
+                <w:szCs w:val="24"/>
+                <w:lang w:val="en-US"/>
+              </w:rPr>
+            </w:pPr>
+            <w:proofErr w:type="spellStart"/>
+            <w:r>
+              <w:rPr>
+                <w:rFonts w:ascii="CMR12" w:hAnsi="CMR12" w:cs="CMR12"/>
+                <w:sz w:val="24"/>
+                <w:szCs w:val="24"/>
+                <w:lang w:val="en-US"/>
+              </w:rPr>
+              <w:t>PersonCounter</w:t>
+            </w:r>
+            <w:proofErr w:type="spellEnd"/>
+          </w:p>
+        </w:tc>
+        <w:tc>
+          <w:tcPr>
+            <w:tcW w:w="5381" w:type="dxa"/>
+          </w:tcPr>
+          <w:p>
+            <w:pPr>
+              <w:autoSpaceDE w:val="0"/>
+              <w:autoSpaceDN w:val="0"/>
+              <w:adjustRightInd w:val="0"/>
+              <w:rPr>
+                <w:rFonts w:ascii="CMR12" w:hAnsi="CMR12" w:cs="CMR12"/>
+                <w:sz w:val="24"/>
+                <w:szCs w:val="24"/>
+                <w:lang w:val="en-US"/>
+              </w:rPr>
+            </w:pPr>
+            <w:r>
+              <w:rPr>
+                <w:rFonts w:ascii="CMR12" w:hAnsi="CMR12" w:cs="CMR12"/>
+                <w:sz w:val="24"/>
+                <w:szCs w:val="24"/>
+                <w:lang w:val="en-US"/>
+              </w:rPr>
+              <w:t xml:space="preserve">This entity contains a harmonized description of the </w:t>
+            </w:r>
+            <w:proofErr w:type="spellStart"/>
+            <w:r>
+              <w:rPr>
+                <w:rFonts w:ascii="CMR12" w:hAnsi="CMR12" w:cs="CMR12"/>
+                <w:sz w:val="24"/>
+                <w:szCs w:val="24"/>
+                <w:lang w:val="en-US"/>
+              </w:rPr>
+              <w:t>PersonCounter</w:t>
+            </w:r>
+            <w:proofErr w:type="spellEnd"/>
+            <w:r>
+              <w:rPr>
+                <w:rFonts w:ascii="CMR12" w:hAnsi="CMR12" w:cs="CMR12"/>
+                <w:sz w:val="24"/>
+                <w:szCs w:val="24"/>
+                <w:lang w:val="en-US"/>
+              </w:rPr>
+              <w:t xml:space="preserve"> Sensor of the </w:t>
+            </w:r>
+            <w:proofErr w:type="spellStart"/>
+            <w:r>
+              <w:rPr>
+                <w:rFonts w:ascii="CMR12" w:hAnsi="CMR12" w:cs="CMR12"/>
+                <w:sz w:val="24"/>
+                <w:szCs w:val="24"/>
+                <w:lang w:val="en-US"/>
+              </w:rPr>
+              <w:t>smartCamera</w:t>
+            </w:r>
+            <w:proofErr w:type="spellEnd"/>
+            <w:r>
+              <w:rPr>
+                <w:rFonts w:ascii="CMR12" w:hAnsi="CMR12" w:cs="CMR12"/>
+                <w:sz w:val="24"/>
+                <w:szCs w:val="24"/>
+                <w:lang w:val="en-US"/>
+              </w:rPr>
+              <w:t>.</w:t>
+            </w:r>
+          </w:p>
+        </w:tc>
+      </w:tr>
+      <w:tr>
+        <w:tc>
+          <w:tcPr>
+            <w:tcW w:w="3681" w:type="dxa"/>
+          </w:tcPr>
+          <w:p>
+            <w:pPr>
+              <w:rPr>
+                <w:rFonts w:ascii="CMR12" w:hAnsi="CMR12" w:cs="CMR12"/>
+                <w:sz w:val="24"/>
+                <w:szCs w:val="24"/>
+                <w:lang w:val="en-US"/>
+              </w:rPr>
+            </w:pPr>
+            <w:proofErr w:type="spellStart"/>
+            <w:r>
+              <w:rPr>
+                <w:rFonts w:ascii="CMR12" w:hAnsi="CMR12" w:cs="CMR12"/>
+                <w:sz w:val="24"/>
+                <w:szCs w:val="24"/>
+                <w:lang w:val="en-US"/>
+              </w:rPr>
+              <w:t>WildDepositDetector</w:t>
+            </w:r>
+            <w:proofErr w:type="spellEnd"/>
+          </w:p>
+        </w:tc>
+        <w:tc>
+          <w:tcPr>
+            <w:tcW w:w="5381" w:type="dxa"/>
+          </w:tcPr>
+          <w:p>
+            <w:pPr>
+              <w:autoSpaceDE w:val="0"/>
+              <w:autoSpaceDN w:val="0"/>
+              <w:adjustRightInd w:val="0"/>
+              <w:rPr>
+                <w:rFonts w:ascii="CMR12" w:hAnsi="CMR12" w:cs="CMR12"/>
+                <w:sz w:val="24"/>
+                <w:szCs w:val="24"/>
+                <w:lang w:val="en-US"/>
+              </w:rPr>
+            </w:pPr>
+            <w:r>
+              <w:rPr>
+                <w:rFonts w:ascii="CMR12" w:hAnsi="CMR12" w:cs="CMR12"/>
+                <w:sz w:val="24"/>
+                <w:szCs w:val="24"/>
+                <w:lang w:val="en-US"/>
+              </w:rPr>
+              <w:t xml:space="preserve">This entity contains a harmonized description of the </w:t>
+            </w:r>
+            <w:proofErr w:type="spellStart"/>
+            <w:r>
+              <w:rPr>
+                <w:rFonts w:ascii="CMR12" w:hAnsi="CMR12" w:cs="CMR12"/>
+                <w:sz w:val="24"/>
+                <w:szCs w:val="24"/>
+                <w:lang w:val="en-US"/>
+              </w:rPr>
+              <w:t>WildDepositDetector</w:t>
+            </w:r>
+            <w:proofErr w:type="spellEnd"/>
+            <w:r>
+              <w:rPr>
+                <w:rFonts w:ascii="CMR12" w:hAnsi="CMR12" w:cs="CMR12"/>
+                <w:sz w:val="24"/>
+                <w:szCs w:val="24"/>
+                <w:lang w:val="en-US"/>
+              </w:rPr>
+              <w:t xml:space="preserve"> </w:t>
+            </w:r>
+            <w:r>
+              <w:rPr>
+                <w:rFonts w:ascii="CMR12" w:hAnsi="CMR12" w:cs="CMR12"/>
+                <w:sz w:val="24"/>
+                <w:szCs w:val="24"/>
+                <w:lang w:val="en-US"/>
+              </w:rPr>
+              <w:t xml:space="preserve">Sensor </w:t>
+            </w:r>
+            <w:r>
+              <w:rPr>
+                <w:rFonts w:ascii="CMR12" w:hAnsi="CMR12" w:cs="CMR12"/>
+                <w:sz w:val="24"/>
+                <w:szCs w:val="24"/>
+                <w:lang w:val="en-US"/>
+              </w:rPr>
+              <w:t xml:space="preserve">of the </w:t>
+            </w:r>
+            <w:proofErr w:type="spellStart"/>
+            <w:r>
+              <w:rPr>
+                <w:rFonts w:ascii="CMR12" w:hAnsi="CMR12" w:cs="CMR12"/>
+                <w:sz w:val="24"/>
+                <w:szCs w:val="24"/>
+                <w:lang w:val="en-US"/>
+              </w:rPr>
+              <w:t>smartCamera</w:t>
+            </w:r>
+            <w:proofErr w:type="spellEnd"/>
+            <w:r>
+              <w:rPr>
+                <w:rFonts w:ascii="CMR12" w:hAnsi="CMR12" w:cs="CMR12"/>
+                <w:sz w:val="24"/>
+                <w:szCs w:val="24"/>
+                <w:lang w:val="en-US"/>
+              </w:rPr>
+              <w:t>.</w:t>
             </w:r>
           </w:p>
         </w:tc>
@@ -229,6 +480,9 @@
     <w:p>
       <w:pPr>
         <w:rPr>
+          <w:rFonts w:ascii="CMR12" w:hAnsi="CMR12" w:cs="CMR12"/>
+          <w:sz w:val="24"/>
+          <w:szCs w:val="24"/>
           <w:lang w:val="en-US"/>
         </w:rPr>
       </w:pPr>
@@ -1373,21 +1627,13 @@
                 <w:lang w:val="en-US"/>
               </w:rPr>
             </w:pPr>
-            <w:bookmarkStart w:id="0" w:name="_GoBack"/>
-            <w:proofErr w:type="spellStart"/>
-            <w:r>
-              <w:rPr>
-                <w:lang w:val="en-US"/>
-              </w:rPr>
-              <w:t>numberO</w:t>
-            </w:r>
-            <w:r>
-              <w:rPr>
-                <w:lang w:val="en-US"/>
-              </w:rPr>
-              <w:t>fPictures</w:t>
-            </w:r>
-            <w:bookmarkEnd w:id="0"/>
+            <w:proofErr w:type="spellStart"/>
+            <w:r>
+              <w:rPr>
+                <w:lang w:val="en-US"/>
+              </w:rPr>
+              <w:t>numberOfPictures</w:t>
+            </w:r>
             <w:proofErr w:type="spellEnd"/>
           </w:p>
         </w:tc>
@@ -1407,6 +1653,70 @@
               </w:rPr>
               <w:t>Property</w:t>
             </w:r>
+          </w:p>
+        </w:tc>
+      </w:tr>
+      <w:tr>
+        <w:tc>
+          <w:tcPr>
+            <w:tcW w:w="2264" w:type="dxa"/>
+          </w:tcPr>
+          <w:p>
+            <w:pPr>
+              <w:rPr>
+                <w:lang w:val="en-US"/>
+              </w:rPr>
+            </w:pPr>
+            <w:r>
+              <w:rPr>
+                <w:lang w:val="en-US"/>
+              </w:rPr>
+              <w:t>monitors</w:t>
+            </w:r>
+          </w:p>
+        </w:tc>
+        <w:tc>
+          <w:tcPr>
+            <w:tcW w:w="2266" w:type="dxa"/>
+          </w:tcPr>
+          <w:p>
+            <w:pPr>
+              <w:rPr>
+                <w:lang w:val="en-US"/>
+              </w:rPr>
+            </w:pPr>
+            <w:r>
+              <w:rPr>
+                <w:lang w:val="en-US"/>
+              </w:rPr>
+              <w:t>Relationship</w:t>
+            </w:r>
+          </w:p>
+        </w:tc>
+      </w:tr>
+      <w:tr>
+        <w:tc>
+          <w:tcPr>
+            <w:tcW w:w="2264" w:type="dxa"/>
+          </w:tcPr>
+          <w:p>
+            <w:pPr>
+              <w:rPr>
+                <w:lang w:val="en-US"/>
+              </w:rPr>
+            </w:pPr>
+          </w:p>
+        </w:tc>
+        <w:tc>
+          <w:tcPr>
+            <w:tcW w:w="2266" w:type="dxa"/>
+          </w:tcPr>
+          <w:p>
+            <w:pPr>
+              <w:rPr>
+                <w:lang w:val="en-US"/>
+              </w:rPr>
+            </w:pPr>
           </w:p>
         </w:tc>
       </w:tr>
@@ -1424,6 +1734,8 @@
           <w:lang w:val="en-US"/>
         </w:rPr>
       </w:pPr>
+      <w:bookmarkStart w:id="0" w:name="_GoBack"/>
+      <w:bookmarkEnd w:id="0"/>
     </w:p>
     <w:sectPr>
       <w:pgSz w:w="11906" w:h="16838"/>

</xml_diff>